<commit_message>
WAD atualizado com o teste de usabilidade
</commit_message>
<xml_diff>
--- a/documentos/T6_G1_V007_Web_application_document.docx
+++ b/documentos/T6_G1_V007_Web_application_document.docx
@@ -3980,12 +3980,12 @@
             <wp:extent cx="5702935" cy="3517265"/>
             <wp:effectExtent b="0" l="0" r="0" t="0"/>
             <wp:wrapTopAndBottom distB="114300" distT="114300"/>
-            <wp:docPr id="8" name="image4.png"/>
+            <wp:docPr id="8" name="image2.png"/>
             <a:graphic>
               <a:graphicData uri="http://schemas.openxmlformats.org/drawingml/2006/picture">
                 <pic:pic>
                   <pic:nvPicPr>
-                    <pic:cNvPr id="0" name="image4.png"/>
+                    <pic:cNvPr id="0" name="image2.png"/>
                     <pic:cNvPicPr preferRelativeResize="0"/>
                   </pic:nvPicPr>
                   <pic:blipFill>
@@ -4693,12 +4693,12 @@
           <wp:inline distB="114300" distT="114300" distL="114300" distR="114300">
             <wp:extent cx="4759573" cy="6357938"/>
             <wp:effectExtent b="0" l="0" r="0" t="0"/>
-            <wp:docPr id="13" name="image3.jpg"/>
+            <wp:docPr id="13" name="image5.jpg"/>
             <a:graphic>
               <a:graphicData uri="http://schemas.openxmlformats.org/drawingml/2006/picture">
                 <pic:pic>
                   <pic:nvPicPr>
-                    <pic:cNvPr id="0" name="image3.jpg"/>
+                    <pic:cNvPr id="0" name="image5.jpg"/>
                     <pic:cNvPicPr preferRelativeResize="0"/>
                   </pic:nvPicPr>
                   <pic:blipFill>
@@ -5076,12 +5076,12 @@
           <wp:inline distB="114300" distT="114300" distL="114300" distR="114300">
             <wp:extent cx="6577643" cy="5287716"/>
             <wp:effectExtent b="0" l="0" r="0" t="0"/>
-            <wp:docPr id="14" name="image1.png"/>
+            <wp:docPr id="14" name="image3.png"/>
             <a:graphic>
               <a:graphicData uri="http://schemas.openxmlformats.org/drawingml/2006/picture">
                 <pic:pic>
                   <pic:nvPicPr>
-                    <pic:cNvPr id="0" name="image1.png"/>
+                    <pic:cNvPr id="0" name="image3.png"/>
                     <pic:cNvPicPr preferRelativeResize="0"/>
                   </pic:nvPicPr>
                   <pic:blipFill>
@@ -5156,12 +5156,12 @@
           <wp:inline distB="114300" distT="114300" distL="114300" distR="114300">
             <wp:extent cx="6362390" cy="4737100"/>
             <wp:effectExtent b="0" l="0" r="0" t="0"/>
-            <wp:docPr id="11" name="image5.png"/>
+            <wp:docPr id="11" name="image1.png"/>
             <a:graphic>
               <a:graphicData uri="http://schemas.openxmlformats.org/drawingml/2006/picture">
                 <pic:pic>
                   <pic:nvPicPr>
-                    <pic:cNvPr id="0" name="image5.png"/>
+                    <pic:cNvPr id="0" name="image1.png"/>
                     <pic:cNvPicPr preferRelativeResize="0"/>
                   </pic:nvPicPr>
                   <pic:blipFill>
@@ -7870,12 +7870,12 @@
           <wp:inline distB="114300" distT="114300" distL="114300" distR="114300">
             <wp:extent cx="6362390" cy="2501900"/>
             <wp:effectExtent b="0" l="0" r="0" t="0"/>
-            <wp:docPr id="9" name="image2.jpg"/>
+            <wp:docPr id="9" name="image4.jpg"/>
             <a:graphic>
               <a:graphicData uri="http://schemas.openxmlformats.org/drawingml/2006/picture">
                 <pic:pic>
                   <pic:nvPicPr>
-                    <pic:cNvPr id="0" name="image2.jpg"/>
+                    <pic:cNvPr id="0" name="image4.jpg"/>
                     <pic:cNvPicPr preferRelativeResize="0"/>
                   </pic:nvPicPr>
                   <pic:blipFill>
@@ -8002,16 +8002,36 @@
     <w:p>
       <w:pPr>
         <w:ind w:left="720" w:firstLine="0"/>
-        <w:rPr>
-          <w:shd w:fill="auto" w:val="clear"/>
-        </w:rPr>
-      </w:pPr>
-      <w:r>
-        <w:rPr>
-          <w:shd w:fill="auto" w:val="clear"/>
-          <w:rtl w:val="0"/>
-        </w:rPr>
-        <w:t xml:space="preserve">Link ou imagem da tabela com dados organizados dos testes realizados</w:t>
+        <w:rPr/>
+      </w:pPr>
+      <w:r>
+        <w:rPr>
+          <w:rtl w:val="0"/>
+        </w:rPr>
+        <w:t xml:space="preserve">Link do relatório completo dos testes de usabilidade do website ConstruMatch: </w:t>
+      </w:r>
+    </w:p>
+    <w:p>
+      <w:pPr>
+        <w:ind w:left="720" w:firstLine="0"/>
+        <w:rPr>
+          <w:shd w:fill="auto" w:val="clear"/>
+        </w:rPr>
+      </w:pPr>
+      <w:hyperlink r:id="rId21">
+        <w:r>
+          <w:rPr>
+            <w:color w:val="1155cc"/>
+            <w:u w:val="single"/>
+            <w:rtl w:val="0"/>
+          </w:rPr>
+          <w:t xml:space="preserve">https://docs.google.com/document/d/1nmzi7rIruzLKx0wO5QmtqNwgPeKEB3z1QBmTfbUdCrU/edit#</w:t>
+        </w:r>
+      </w:hyperlink>
+      <w:r>
+        <w:rPr>
+          <w:rtl w:val="0"/>
+        </w:rPr>
       </w:r>
     </w:p>
     <w:p>
@@ -8237,7 +8257,7 @@
       </w:pPr>
       <w:bookmarkStart w:colFirst="0" w:colLast="0" w:name="_heading=h.2u6wntf" w:id="37"/>
       <w:bookmarkEnd w:id="37"/>
-      <w:hyperlink r:id="rId21">
+      <w:hyperlink r:id="rId22">
         <w:r>
           <w:rPr>
             <w:rFonts w:ascii="Manrope" w:cs="Manrope" w:eastAsia="Manrope" w:hAnsi="Manrope"/>
@@ -8264,7 +8284,7 @@
       </w:pPr>
       <w:bookmarkStart w:colFirst="0" w:colLast="0" w:name="_heading=h.sb8zraja9qs1" w:id="38"/>
       <w:bookmarkEnd w:id="38"/>
-      <w:hyperlink r:id="rId22">
+      <w:hyperlink r:id="rId23">
         <w:r>
           <w:rPr>
             <w:rFonts w:ascii="Manrope" w:cs="Manrope" w:eastAsia="Manrope" w:hAnsi="Manrope"/>
@@ -8301,7 +8321,7 @@
       </w:pPr>
       <w:bookmarkStart w:colFirst="0" w:colLast="0" w:name="_heading=h.kngdzla3242a" w:id="39"/>
       <w:bookmarkEnd w:id="39"/>
-      <w:hyperlink r:id="rId23">
+      <w:hyperlink r:id="rId24">
         <w:r>
           <w:rPr>
             <w:rFonts w:ascii="Manrope" w:cs="Manrope" w:eastAsia="Manrope" w:hAnsi="Manrope"/>
@@ -8328,7 +8348,7 @@
       </w:pPr>
       <w:bookmarkStart w:colFirst="0" w:colLast="0" w:name="_heading=h.o0cmstcisqip" w:id="40"/>
       <w:bookmarkEnd w:id="40"/>
-      <w:hyperlink r:id="rId24">
+      <w:hyperlink r:id="rId25">
         <w:r>
           <w:rPr>
             <w:rFonts w:ascii="Manrope" w:cs="Manrope" w:eastAsia="Manrope" w:hAnsi="Manrope"/>
@@ -8355,7 +8375,7 @@
       </w:pPr>
       <w:bookmarkStart w:colFirst="0" w:colLast="0" w:name="_heading=h.vd8lzjbje642" w:id="41"/>
       <w:bookmarkEnd w:id="41"/>
-      <w:hyperlink r:id="rId25">
+      <w:hyperlink r:id="rId26">
         <w:r>
           <w:rPr>
             <w:rFonts w:ascii="Manrope" w:cs="Manrope" w:eastAsia="Manrope" w:hAnsi="Manrope"/>
@@ -8392,7 +8412,7 @@
       </w:pPr>
       <w:bookmarkStart w:colFirst="0" w:colLast="0" w:name="_heading=h.1460m9aw5tnq" w:id="42"/>
       <w:bookmarkEnd w:id="42"/>
-      <w:hyperlink r:id="rId26">
+      <w:hyperlink r:id="rId27">
         <w:r>
           <w:rPr>
             <w:rFonts w:ascii="Manrope" w:cs="Manrope" w:eastAsia="Manrope" w:hAnsi="Manrope"/>
@@ -8429,7 +8449,7 @@
       </w:pPr>
       <w:bookmarkStart w:colFirst="0" w:colLast="0" w:name="_heading=h.bbj4fs4yypa4" w:id="43"/>
       <w:bookmarkEnd w:id="43"/>
-      <w:hyperlink r:id="rId27">
+      <w:hyperlink r:id="rId28">
         <w:r>
           <w:rPr>
             <w:rFonts w:ascii="Manrope" w:cs="Manrope" w:eastAsia="Manrope" w:hAnsi="Manrope"/>
@@ -8456,7 +8476,7 @@
       </w:pPr>
       <w:bookmarkStart w:colFirst="0" w:colLast="0" w:name="_heading=h.ahlzho5z480l" w:id="44"/>
       <w:bookmarkEnd w:id="44"/>
-      <w:hyperlink r:id="rId28">
+      <w:hyperlink r:id="rId29">
         <w:r>
           <w:rPr>
             <w:rFonts w:ascii="Manrope" w:cs="Manrope" w:eastAsia="Manrope" w:hAnsi="Manrope"/>
@@ -8483,7 +8503,7 @@
       </w:pPr>
       <w:bookmarkStart w:colFirst="0" w:colLast="0" w:name="_heading=h.2gzdvmwzewsi" w:id="45"/>
       <w:bookmarkEnd w:id="45"/>
-      <w:hyperlink r:id="rId29">
+      <w:hyperlink r:id="rId30">
         <w:r>
           <w:rPr>
             <w:rFonts w:ascii="Manrope" w:cs="Manrope" w:eastAsia="Manrope" w:hAnsi="Manrope"/>
@@ -8520,7 +8540,7 @@
       <w:pPr>
         <w:rPr/>
       </w:pPr>
-      <w:hyperlink r:id="rId30">
+      <w:hyperlink r:id="rId31">
         <w:r>
           <w:rPr>
             <w:color w:val="1155cc"/>
@@ -8826,7 +8846,7 @@
         </w:rPr>
         <w:t xml:space="preserve">Link para Endpoints no Postman: </w:t>
       </w:r>
-      <w:hyperlink r:id="rId31">
+      <w:hyperlink r:id="rId32">
         <w:r>
           <w:rPr>
             <w:rFonts w:ascii="Arial" w:cs="Arial" w:eastAsia="Arial" w:hAnsi="Arial"/>
@@ -8896,8 +8916,8 @@
       </w:r>
     </w:p>
     <w:sectPr>
-      <w:headerReference r:id="rId32" w:type="default"/>
-      <w:footerReference r:id="rId33" w:type="default"/>
+      <w:headerReference r:id="rId33" w:type="default"/>
+      <w:footerReference r:id="rId34" w:type="default"/>
       <w:pgSz w:h="16838" w:w="11906" w:orient="portrait"/>
       <w:pgMar w:bottom="1080" w:top="2160" w:left="1133.8582677165355" w:right="720" w:header="432" w:footer="432"/>
       <w:pgNumType w:start="1"/>
@@ -9606,15 +9626,15 @@
 
 <file path=word/commentsExtended.xml><?xml version="1.0" encoding="utf-8"?>
 <w15:commentsEx xmlns:mc="http://schemas.openxmlformats.org/markup-compatibility/2006" xmlns:o="urn:schemas-microsoft-com:office:office" xmlns:r="http://schemas.openxmlformats.org/officeDocument/2006/relationships" xmlns:m="http://schemas.openxmlformats.org/officeDocument/2006/math" xmlns:v="urn:schemas-microsoft-com:vml" xmlns:wp="http://schemas.openxmlformats.org/drawingml/2006/wordprocessingDrawing" xmlns:w10="urn:schemas-microsoft-com:office:word" xmlns:w="http://schemas.openxmlformats.org/wordprocessingml/2006/main" xmlns:wne="http://schemas.microsoft.com/office/word/2006/wordml" xmlns:sl="http://schemas.openxmlformats.org/schemaLibrary/2006/main" xmlns:a="http://schemas.openxmlformats.org/drawingml/2006/main" xmlns:pic="http://schemas.openxmlformats.org/drawingml/2006/picture" xmlns:c="http://schemas.openxmlformats.org/drawingml/2006/chart" xmlns:lc="http://schemas.openxmlformats.org/drawingml/2006/lockedCanvas" xmlns:dgm="http://schemas.openxmlformats.org/drawingml/2006/diagram" xmlns:wps="http://schemas.microsoft.com/office/word/2010/wordprocessingShape" xmlns:wpg="http://schemas.microsoft.com/office/word/2010/wordprocessingGroup" xmlns:w14="http://schemas.microsoft.com/office/word/2010/wordml" xmlns:w15="http://schemas.microsoft.com/office/word/2012/wordml">
-  <w15:commentEx w15:paraId="00000168" w15:done="0"/>
   <w15:commentEx w15:paraId="00000169" w15:done="0"/>
   <w15:commentEx w15:paraId="0000016A" w15:done="0"/>
   <w15:commentEx w15:paraId="0000016B" w15:done="0"/>
   <w15:commentEx w15:paraId="0000016C" w15:done="0"/>
   <w15:commentEx w15:paraId="0000016D" w15:done="0"/>
-  <w15:commentEx w15:paraId="00000173" w15:done="0"/>
+  <w15:commentEx w15:paraId="0000016E" w15:done="0"/>
   <w15:commentEx w15:paraId="00000174" w15:done="0"/>
   <w15:commentEx w15:paraId="00000175" w15:done="0"/>
+  <w15:commentEx w15:paraId="00000176" w15:done="0"/>
 </w15:commentsEx>
 </file>
 
@@ -10949,7 +10969,7 @@
 
 <file path=customXML/item1.xml><?xml version="1.0" encoding="utf-8"?>
 <go:gDocsCustomXmlDataStorage xmlns:go="http://customooxmlschemas.google.com/" xmlns:r="http://schemas.openxmlformats.org/officeDocument/2006/relationships">
-  <go:docsCustomData xmlns:go="http://customooxmlschemas.google.com/" roundtripDataSignature="AMtx7mhdvR3HS91H9uhOePWbx15UeEpcUQ==">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</go:docsCustomData>
+  <go:docsCustomData xmlns:go="http://customooxmlschemas.google.com/" roundtripDataSignature="AMtx7mjkuM8AmYy4c9nAXG9Ns6ZXPUVQFw==">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</go:docsCustomData>
 </go:gDocsCustomXmlDataStorage>
 </file>
 

</xml_diff>